<commit_message>
Modificacion y actualizacion de modelo y db
Se actualiza las tablas de CONTRACT, PURCHASE ORDERS, TECH INFO EXTERNAL
SERVER y los  modelos que resultaron afectados.

Se crea la tabla FIELD OPERATIONS TECHS
</commit_message>
<xml_diff>
--- a/Documentacion/Cambios visita San Diego.docx
+++ b/Documentacion/Cambios visita San Diego.docx
@@ -22,8 +22,16 @@
         <w:rPr>
           <w:lang w:val="es-MX"/>
         </w:rPr>
-        <w:t>Agregar catalogo en las Quotes</w:t>
-      </w:r>
+        <w:t xml:space="preserve">Agregar catalogo en las </w:t>
+      </w:r>
+      <w:proofErr w:type="spellStart"/>
+      <w:r>
+        <w:rPr>
+          <w:lang w:val="es-MX"/>
+        </w:rPr>
+        <w:t>Quotes</w:t>
+      </w:r>
+      <w:proofErr w:type="spellEnd"/>
       <w:r>
         <w:rPr>
           <w:lang w:val="es-MX"/>
@@ -42,11 +50,19 @@
           <w:lang w:val="es-ES"/>
         </w:rPr>
       </w:pPr>
-      <w:r>
-        <w:rPr>
-          <w:lang w:val="es-ES"/>
-        </w:rPr>
-        <w:t>Farms. Cambiar a Decimal el campo de MW</w:t>
+      <w:proofErr w:type="spellStart"/>
+      <w:r>
+        <w:rPr>
+          <w:lang w:val="es-ES"/>
+        </w:rPr>
+        <w:t>Farms</w:t>
+      </w:r>
+      <w:proofErr w:type="spellEnd"/>
+      <w:r>
+        <w:rPr>
+          <w:lang w:val="es-ES"/>
+        </w:rPr>
+        <w:t>. Cambiar a Decimal el campo de MW</w:t>
       </w:r>
       <w:r>
         <w:rPr>
@@ -66,17 +82,81 @@
           <w:lang w:val="es-ES"/>
         </w:rPr>
       </w:pPr>
+      <w:proofErr w:type="spellStart"/>
       <w:r>
         <w:rPr>
           <w:lang w:val="es-MX"/>
         </w:rPr>
-        <w:t xml:space="preserve">RFQs.  </w:t>
-      </w:r>
-      <w:r>
-        <w:rPr>
-          <w:lang w:val="es-ES"/>
-        </w:rPr>
-        <w:t>(RFQs/Details – Scope Of Work muestra el ID en lugar el valor texto</w:t>
+        <w:t>RFQs</w:t>
+      </w:r>
+      <w:proofErr w:type="spellEnd"/>
+      <w:r>
+        <w:rPr>
+          <w:lang w:val="es-MX"/>
+        </w:rPr>
+        <w:t xml:space="preserve">.  </w:t>
+      </w:r>
+      <w:r>
+        <w:rPr>
+          <w:lang w:val="es-ES"/>
+        </w:rPr>
+        <w:t>(</w:t>
+      </w:r>
+      <w:proofErr w:type="spellStart"/>
+      <w:r>
+        <w:rPr>
+          <w:lang w:val="es-ES"/>
+        </w:rPr>
+        <w:t>RFQs</w:t>
+      </w:r>
+      <w:proofErr w:type="spellEnd"/>
+      <w:r>
+        <w:rPr>
+          <w:lang w:val="es-ES"/>
+        </w:rPr>
+        <w:t>/</w:t>
+      </w:r>
+      <w:proofErr w:type="spellStart"/>
+      <w:r>
+        <w:rPr>
+          <w:lang w:val="es-ES"/>
+        </w:rPr>
+        <w:t>Details</w:t>
+      </w:r>
+      <w:proofErr w:type="spellEnd"/>
+      <w:r>
+        <w:rPr>
+          <w:lang w:val="es-ES"/>
+        </w:rPr>
+        <w:t xml:space="preserve"> – </w:t>
+      </w:r>
+      <w:proofErr w:type="spellStart"/>
+      <w:r>
+        <w:rPr>
+          <w:lang w:val="es-ES"/>
+        </w:rPr>
+        <w:t>Scope</w:t>
+      </w:r>
+      <w:proofErr w:type="spellEnd"/>
+      <w:r>
+        <w:rPr>
+          <w:lang w:val="es-ES"/>
+        </w:rPr>
+        <w:t xml:space="preserve"> Of </w:t>
+      </w:r>
+      <w:proofErr w:type="spellStart"/>
+      <w:r>
+        <w:rPr>
+          <w:lang w:val="es-ES"/>
+        </w:rPr>
+        <w:t>Work</w:t>
+      </w:r>
+      <w:proofErr w:type="spellEnd"/>
+      <w:r>
+        <w:rPr>
+          <w:lang w:val="es-ES"/>
+        </w:rPr>
+        <w:t xml:space="preserve"> muestra el ID en lugar el valor texto</w:t>
       </w:r>
       <w:r>
         <w:rPr>
@@ -113,13 +193,41 @@
         <w:rPr>
           <w:lang w:val="es-ES"/>
         </w:rPr>
-        <w:t>Los campos de E-mail adreess, agregar uno m</w:t>
-      </w:r>
-      <w:r>
-        <w:rPr>
-          <w:lang w:val="es-ES"/>
-        </w:rPr>
-        <w:t>ás (Company y personal e-mail address)</w:t>
+        <w:t xml:space="preserve">Los campos de E-mail </w:t>
+      </w:r>
+      <w:proofErr w:type="spellStart"/>
+      <w:r>
+        <w:rPr>
+          <w:lang w:val="es-ES"/>
+        </w:rPr>
+        <w:t>adreess</w:t>
+      </w:r>
+      <w:proofErr w:type="spellEnd"/>
+      <w:r>
+        <w:rPr>
+          <w:lang w:val="es-ES"/>
+        </w:rPr>
+        <w:t>, agregar uno m</w:t>
+      </w:r>
+      <w:r>
+        <w:rPr>
+          <w:lang w:val="es-ES"/>
+        </w:rPr>
+        <w:t xml:space="preserve">ás (Company y personal e-mail </w:t>
+      </w:r>
+      <w:proofErr w:type="spellStart"/>
+      <w:r>
+        <w:rPr>
+          <w:lang w:val="es-ES"/>
+        </w:rPr>
+        <w:t>address</w:t>
+      </w:r>
+      <w:proofErr w:type="spellEnd"/>
+      <w:r>
+        <w:rPr>
+          <w:lang w:val="es-ES"/>
+        </w:rPr>
+        <w:t>)</w:t>
       </w:r>
       <w:r>
         <w:rPr>
@@ -143,8 +251,30 @@
         <w:rPr>
           <w:lang w:val="es-ES"/>
         </w:rPr>
-        <w:t>Eliminar Type of Rate</w:t>
-      </w:r>
+        <w:t xml:space="preserve">Eliminar </w:t>
+      </w:r>
+      <w:proofErr w:type="spellStart"/>
+      <w:r>
+        <w:rPr>
+          <w:lang w:val="es-ES"/>
+        </w:rPr>
+        <w:t>Type</w:t>
+      </w:r>
+      <w:proofErr w:type="spellEnd"/>
+      <w:r>
+        <w:rPr>
+          <w:lang w:val="es-ES"/>
+        </w:rPr>
+        <w:t xml:space="preserve"> of </w:t>
+      </w:r>
+      <w:proofErr w:type="spellStart"/>
+      <w:r>
+        <w:rPr>
+          <w:lang w:val="es-ES"/>
+        </w:rPr>
+        <w:t>Rate</w:t>
+      </w:r>
+      <w:proofErr w:type="spellEnd"/>
       <w:r>
         <w:rPr>
           <w:lang w:val="es-ES"/>
@@ -160,9 +290,15 @@
           <w:numId w:val="2"/>
         </w:numPr>
       </w:pPr>
-      <w:r>
-        <w:t xml:space="preserve">Agregar </w:t>
-      </w:r>
+      <w:proofErr w:type="spellStart"/>
+      <w:r>
+        <w:t>Agregar</w:t>
+      </w:r>
+      <w:proofErr w:type="spellEnd"/>
+      <w:r>
+        <w:t xml:space="preserve"> </w:t>
+      </w:r>
+      <w:proofErr w:type="spellStart"/>
       <w:r>
         <w:rPr>
           <w:rFonts w:ascii="Helvetica" w:hAnsi="Helvetica" w:cs="Helvetica"/>
@@ -173,8 +309,9 @@
           <w:szCs w:val="19"/>
           <w:shd w:val="clear" w:color="auto" w:fill="F5F5F5"/>
         </w:rPr>
-        <w:t>PayRate $ / Hour y Daily Per Diem Rate como esta en EDIT</w:t>
-      </w:r>
+        <w:t>PayRate</w:t>
+      </w:r>
+      <w:proofErr w:type="spellEnd"/>
       <w:r>
         <w:rPr>
           <w:rFonts w:ascii="Helvetica" w:hAnsi="Helvetica" w:cs="Helvetica"/>
@@ -185,37 +322,9 @@
           <w:szCs w:val="19"/>
           <w:shd w:val="clear" w:color="auto" w:fill="F5F5F5"/>
         </w:rPr>
-        <w:t xml:space="preserve">  ok</w:t>
-      </w:r>
-    </w:p>
-    <w:p>
-      <w:pPr>
-        <w:pStyle w:val="ListParagraph"/>
-        <w:numPr>
-          <w:ilvl w:val="0"/>
-          <w:numId w:val="2"/>
-        </w:numPr>
-      </w:pPr>
-      <w:r>
-        <w:t>Habilitar Campo de foto</w:t>
-      </w:r>
-      <w:r>
-        <w:t xml:space="preserve">  LIsto</w:t>
-      </w:r>
-      <w:bookmarkStart w:id="0" w:name="_GoBack"/>
-      <w:bookmarkEnd w:id="0"/>
-    </w:p>
-    <w:p>
-      <w:pPr>
-        <w:pStyle w:val="ListParagraph"/>
-        <w:numPr>
-          <w:ilvl w:val="0"/>
-          <w:numId w:val="2"/>
-        </w:numPr>
-        <w:rPr>
-          <w:lang w:val="es-ES"/>
-        </w:rPr>
-      </w:pPr>
+        <w:t xml:space="preserve"> $ / Hour y Daily Per Diem Rate </w:t>
+      </w:r>
+      <w:proofErr w:type="spellStart"/>
       <w:r>
         <w:rPr>
           <w:rFonts w:ascii="Helvetica" w:hAnsi="Helvetica" w:cs="Helvetica"/>
@@ -225,10 +334,10 @@
           <w:sz w:val="19"/>
           <w:szCs w:val="19"/>
           <w:shd w:val="clear" w:color="auto" w:fill="F5F5F5"/>
-          <w:lang w:val="es-ES"/>
-        </w:rPr>
-        <w:t>ASSETS.  Faltan campos en el DB</w:t>
-      </w:r>
+        </w:rPr>
+        <w:t>como</w:t>
+      </w:r>
+      <w:proofErr w:type="spellEnd"/>
       <w:r>
         <w:rPr>
           <w:rFonts w:ascii="Helvetica" w:hAnsi="Helvetica" w:cs="Helvetica"/>
@@ -238,10 +347,10 @@
           <w:sz w:val="19"/>
           <w:szCs w:val="19"/>
           <w:shd w:val="clear" w:color="auto" w:fill="F5F5F5"/>
-          <w:lang w:val="es-ES"/>
-        </w:rPr>
-        <w:t>. Todos los campos están en EDIT</w:t>
-      </w:r>
+        </w:rPr>
+        <w:t xml:space="preserve"> </w:t>
+      </w:r>
+      <w:proofErr w:type="spellStart"/>
       <w:r>
         <w:rPr>
           <w:rFonts w:ascii="Helvetica" w:hAnsi="Helvetica" w:cs="Helvetica"/>
@@ -251,22 +360,10 @@
           <w:sz w:val="19"/>
           <w:szCs w:val="19"/>
           <w:shd w:val="clear" w:color="auto" w:fill="F5F5F5"/>
-          <w:lang w:val="es-ES"/>
-        </w:rPr>
-        <w:t xml:space="preserve"> (kits)</w:t>
-      </w:r>
-    </w:p>
-    <w:p>
-      <w:pPr>
-        <w:pStyle w:val="ListParagraph"/>
-        <w:numPr>
-          <w:ilvl w:val="0"/>
-          <w:numId w:val="2"/>
-        </w:numPr>
-        <w:rPr>
-          <w:lang w:val="es-ES"/>
-        </w:rPr>
-      </w:pPr>
+        </w:rPr>
+        <w:t>esta</w:t>
+      </w:r>
+      <w:proofErr w:type="spellEnd"/>
       <w:r>
         <w:rPr>
           <w:rFonts w:ascii="Helvetica" w:hAnsi="Helvetica" w:cs="Helvetica"/>
@@ -276,10 +373,10 @@
           <w:sz w:val="19"/>
           <w:szCs w:val="19"/>
           <w:shd w:val="clear" w:color="auto" w:fill="F5F5F5"/>
-          <w:lang w:val="es-ES"/>
-        </w:rPr>
-        <w:t>Los gastos de los técnicos están en una plataforma GOFORMS (</w:t>
-      </w:r>
+        </w:rPr>
+        <w:t xml:space="preserve"> </w:t>
+      </w:r>
+      <w:proofErr w:type="spellStart"/>
       <w:r>
         <w:rPr>
           <w:rFonts w:ascii="Helvetica" w:hAnsi="Helvetica" w:cs="Helvetica"/>
@@ -289,10 +386,10 @@
           <w:sz w:val="19"/>
           <w:szCs w:val="19"/>
           <w:shd w:val="clear" w:color="auto" w:fill="F5F5F5"/>
-          <w:lang w:val="es-ES"/>
-        </w:rPr>
-        <w:t>https://www.goformz.com/</w:t>
-      </w:r>
+        </w:rPr>
+        <w:t>en</w:t>
+      </w:r>
+      <w:proofErr w:type="spellEnd"/>
       <w:r>
         <w:rPr>
           <w:rFonts w:ascii="Helvetica" w:hAnsi="Helvetica" w:cs="Helvetica"/>
@@ -302,23 +399,165 @@
           <w:sz w:val="19"/>
           <w:szCs w:val="19"/>
           <w:shd w:val="clear" w:color="auto" w:fill="F5F5F5"/>
-          <w:lang w:val="es-ES"/>
-        </w:rPr>
-        <w:t>)</w:t>
+        </w:rPr>
+        <w:t xml:space="preserve"> EDIT</w:t>
+      </w:r>
+      <w:r>
+        <w:rPr>
+          <w:rFonts w:ascii="Helvetica" w:hAnsi="Helvetica" w:cs="Helvetica"/>
+          <w:b/>
+          <w:bCs/>
+          <w:color w:val="333333"/>
+          <w:sz w:val="19"/>
+          <w:szCs w:val="19"/>
+          <w:shd w:val="clear" w:color="auto" w:fill="F5F5F5"/>
+        </w:rPr>
+        <w:t xml:space="preserve">  ok</w:t>
       </w:r>
     </w:p>
     <w:p>
       <w:pPr>
         <w:pStyle w:val="ListParagraph"/>
-        <w:rPr>
-          <w:lang w:val="es-ES"/>
-        </w:rPr>
-      </w:pPr>
-      <w:r>
-        <w:rPr>
-          <w:lang w:val="es-ES"/>
-        </w:rPr>
-        <w:t>Yo tengo el usuario Admin para ver los campos que capturan</w:t>
+        <w:numPr>
+          <w:ilvl w:val="0"/>
+          <w:numId w:val="2"/>
+        </w:numPr>
+      </w:pPr>
+      <w:proofErr w:type="spellStart"/>
+      <w:r>
+        <w:t>Habilitar</w:t>
+      </w:r>
+      <w:proofErr w:type="spellEnd"/>
+      <w:r>
+        <w:t xml:space="preserve"> Campo de </w:t>
+      </w:r>
+      <w:proofErr w:type="spellStart"/>
+      <w:r>
+        <w:t>foto</w:t>
+      </w:r>
+      <w:proofErr w:type="spellEnd"/>
+      <w:r>
+        <w:t xml:space="preserve">  </w:t>
+      </w:r>
+      <w:proofErr w:type="spellStart"/>
+      <w:r>
+        <w:t>LIsto</w:t>
+      </w:r>
+      <w:proofErr w:type="spellEnd"/>
+    </w:p>
+    <w:p>
+      <w:pPr>
+        <w:pStyle w:val="ListParagraph"/>
+        <w:numPr>
+          <w:ilvl w:val="0"/>
+          <w:numId w:val="2"/>
+        </w:numPr>
+        <w:rPr>
+          <w:highlight w:val="yellow"/>
+          <w:lang w:val="es-ES"/>
+        </w:rPr>
+      </w:pPr>
+      <w:r>
+        <w:rPr>
+          <w:rFonts w:ascii="Helvetica" w:hAnsi="Helvetica" w:cs="Helvetica"/>
+          <w:b/>
+          <w:bCs/>
+          <w:color w:val="333333"/>
+          <w:sz w:val="19"/>
+          <w:szCs w:val="19"/>
+          <w:highlight w:val="yellow"/>
+          <w:shd w:val="clear" w:color="auto" w:fill="F5F5F5"/>
+          <w:lang w:val="es-ES"/>
+        </w:rPr>
+        <w:t>ASSETS.  Faltan campos en el DB. To</w:t>
+      </w:r>
+      <w:bookmarkStart w:id="0" w:name="_GoBack"/>
+      <w:bookmarkEnd w:id="0"/>
+      <w:r>
+        <w:rPr>
+          <w:rFonts w:ascii="Helvetica" w:hAnsi="Helvetica" w:cs="Helvetica"/>
+          <w:b/>
+          <w:bCs/>
+          <w:color w:val="333333"/>
+          <w:sz w:val="19"/>
+          <w:szCs w:val="19"/>
+          <w:highlight w:val="yellow"/>
+          <w:shd w:val="clear" w:color="auto" w:fill="F5F5F5"/>
+          <w:lang w:val="es-ES"/>
+        </w:rPr>
+        <w:t>dos los campos están en EDIT</w:t>
+      </w:r>
+      <w:r>
+        <w:rPr>
+          <w:rFonts w:ascii="Helvetica" w:hAnsi="Helvetica" w:cs="Helvetica"/>
+          <w:b/>
+          <w:bCs/>
+          <w:color w:val="333333"/>
+          <w:sz w:val="19"/>
+          <w:szCs w:val="19"/>
+          <w:highlight w:val="yellow"/>
+          <w:shd w:val="clear" w:color="auto" w:fill="F5F5F5"/>
+          <w:lang w:val="es-ES"/>
+        </w:rPr>
+        <w:t xml:space="preserve"> (kits)</w:t>
+      </w:r>
+    </w:p>
+    <w:p>
+      <w:pPr>
+        <w:pStyle w:val="ListParagraph"/>
+        <w:numPr>
+          <w:ilvl w:val="0"/>
+          <w:numId w:val="2"/>
+        </w:numPr>
+        <w:rPr>
+          <w:highlight w:val="yellow"/>
+          <w:lang w:val="es-ES"/>
+        </w:rPr>
+      </w:pPr>
+      <w:r>
+        <w:rPr>
+          <w:rFonts w:ascii="Helvetica" w:hAnsi="Helvetica" w:cs="Helvetica"/>
+          <w:b/>
+          <w:bCs/>
+          <w:color w:val="333333"/>
+          <w:sz w:val="19"/>
+          <w:szCs w:val="19"/>
+          <w:highlight w:val="yellow"/>
+          <w:shd w:val="clear" w:color="auto" w:fill="F5F5F5"/>
+          <w:lang w:val="es-ES"/>
+        </w:rPr>
+        <w:t>Los gastos de los técnicos están en una plataforma GOFORMS (https://www.goformz.com/)</w:t>
+      </w:r>
+    </w:p>
+    <w:p>
+      <w:pPr>
+        <w:pStyle w:val="ListParagraph"/>
+        <w:rPr>
+          <w:lang w:val="es-ES"/>
+        </w:rPr>
+      </w:pPr>
+      <w:r>
+        <w:rPr>
+          <w:highlight w:val="yellow"/>
+          <w:lang w:val="es-ES"/>
+        </w:rPr>
+        <w:t xml:space="preserve">Yo tengo el usuario </w:t>
+      </w:r>
+      <w:proofErr w:type="spellStart"/>
+      <w:r>
+        <w:rPr>
+          <w:highlight w:val="yellow"/>
+          <w:lang w:val="es-ES"/>
+        </w:rPr>
+        <w:t>Admin</w:t>
+      </w:r>
+      <w:proofErr w:type="spellEnd"/>
+      <w:r>
+        <w:rPr>
+          <w:highlight w:val="yellow"/>
+          <w:lang w:val="es-ES"/>
+        </w:rPr>
+        <w:t xml:space="preserve"> para ver los campos que capturan</w:t>
       </w:r>
     </w:p>
     <w:p>

</xml_diff>